<commit_message>
New Changes to Doc and added the test .pbix file that I created from PowerBI Desktop from the VM side.
FYI - Action required.
</commit_message>
<xml_diff>
--- a/Github Test.docx
+++ b/Github Test.docx
@@ -42,6 +42,40 @@
         </w:rPr>
         <w:t xml:space="preserve"> GitHub Test.</w:t>
       </w:r>
+    </w:p>
+    <w:p>
+      <w:pPr>
+        <w:rPr>
+          <w:rFonts w:ascii="Times New Roman" w:hAnsi="Times New Roman" w:cs="Times New Roman"/>
+          <w:b/>
+          <w:bCs/>
+          <w:sz w:val="72"/>
+          <w:szCs w:val="72"/>
+        </w:rPr>
+      </w:pPr>
+    </w:p>
+    <w:p>
+      <w:pPr>
+        <w:rPr>
+          <w:rFonts w:ascii="Times New Roman" w:hAnsi="Times New Roman" w:cs="Times New Roman"/>
+          <w:b/>
+          <w:bCs/>
+          <w:sz w:val="72"/>
+          <w:szCs w:val="72"/>
+        </w:rPr>
+      </w:pPr>
+      <w:proofErr w:type="spellStart"/>
+      <w:r>
+        <w:rPr>
+          <w:rFonts w:ascii="Times New Roman" w:hAnsi="Times New Roman" w:cs="Times New Roman"/>
+          <w:b/>
+          <w:bCs/>
+          <w:sz w:val="72"/>
+          <w:szCs w:val="72"/>
+        </w:rPr>
+        <w:t>fhjdfsahdbsfngkgadsnkgdbngghbnmryutigkfmdnsguigkcmnx</w:t>
+      </w:r>
+      <w:proofErr w:type="spellEnd"/>
     </w:p>
     <w:sectPr>
       <w:pgSz w:w="12240" w:h="15840"/>

</xml_diff>